<commit_message>
update the help doc
</commit_message>
<xml_diff>
--- a/Help.docx
+++ b/Help.docx
@@ -28,8 +28,6 @@
           <w:szCs w:val="30"/>
         </w:rPr>
       </w:pPr>
-      <w:bookmarkStart w:id="0" w:name="_GoBack"/>
-      <w:bookmarkEnd w:id="0"/>
     </w:p>
     <w:p>
       <w:pPr>
@@ -643,21 +641,7 @@
           <w:rFonts w:ascii="Cambria" w:hAnsi="Cambria" w:cs="Cambria"/>
           <w:color w:val="000000"/>
         </w:rPr>
-        <w:t>Default</w:t>
-      </w:r>
-      <w:r>
-        <w:rPr>
-          <w:rFonts w:ascii="Cambria" w:hAnsi="Cambria" w:cs="Cambria"/>
-          <w:color w:val="000000"/>
-        </w:rPr>
-        <w:t xml:space="preserve"> </w:t>
-      </w:r>
-      <w:r>
-        <w:rPr>
-          <w:rFonts w:ascii="Cambria" w:hAnsi="Cambria" w:cs="Cambria"/>
-          <w:color w:val="000000"/>
-        </w:rPr>
-        <w:t>Identity</w:t>
+        <w:t>Default Identity</w:t>
       </w:r>
       <w:r>
         <w:rPr>
@@ -1675,6 +1659,239 @@
           <w:szCs w:val="22"/>
         </w:rPr>
       </w:pPr>
+    </w:p>
+    <w:p>
+      <w:pPr>
+        <w:pStyle w:val="Default"/>
+        <w:rPr>
+          <w:sz w:val="22"/>
+          <w:szCs w:val="22"/>
+        </w:rPr>
+      </w:pPr>
+      <w:r>
+        <w:rPr>
+          <w:sz w:val="22"/>
+          <w:szCs w:val="22"/>
+        </w:rPr>
+        <w:t>The postman app:</w:t>
+      </w:r>
+    </w:p>
+    <w:p>
+      <w:pPr>
+        <w:pStyle w:val="Default"/>
+        <w:rPr>
+          <w:sz w:val="22"/>
+          <w:szCs w:val="22"/>
+        </w:rPr>
+      </w:pPr>
+      <w:r>
+        <w:rPr>
+          <w:noProof/>
+          <w:sz w:val="22"/>
+          <w:szCs w:val="22"/>
+        </w:rPr>
+        <w:drawing>
+          <wp:inline distT="0" distB="0" distL="0" distR="0">
+            <wp:extent cx="5731510" cy="2433811"/>
+            <wp:effectExtent l="0" t="0" r="2540" b="5080"/>
+            <wp:docPr id="8" name="Picture 8" descr="C:\Users\Xe\Desktop\New folder\2019-10-26_8-47-21.jpg"/>
+            <wp:cNvGraphicFramePr>
+              <a:graphicFrameLocks xmlns:a="http://schemas.openxmlformats.org/drawingml/2006/main" noChangeAspect="1"/>
+            </wp:cNvGraphicFramePr>
+            <a:graphic xmlns:a="http://schemas.openxmlformats.org/drawingml/2006/main">
+              <a:graphicData uri="http://schemas.openxmlformats.org/drawingml/2006/picture">
+                <pic:pic xmlns:pic="http://schemas.openxmlformats.org/drawingml/2006/picture">
+                  <pic:nvPicPr>
+                    <pic:cNvPr id="0" name="Picture 1" descr="C:\Users\Xe\Desktop\New folder\2019-10-26_8-47-21.jpg"/>
+                    <pic:cNvPicPr>
+                      <a:picLocks noChangeAspect="1" noChangeArrowheads="1"/>
+                    </pic:cNvPicPr>
+                  </pic:nvPicPr>
+                  <pic:blipFill>
+                    <a:blip r:embed="rId12" cstate="print">
+                      <a:extLst>
+                        <a:ext uri="{28A0092B-C50C-407E-A947-70E740481C1C}">
+                          <a14:useLocalDpi xmlns:a14="http://schemas.microsoft.com/office/drawing/2010/main" val="0"/>
+                        </a:ext>
+                      </a:extLst>
+                    </a:blip>
+                    <a:srcRect/>
+                    <a:stretch>
+                      <a:fillRect/>
+                    </a:stretch>
+                  </pic:blipFill>
+                  <pic:spPr bwMode="auto">
+                    <a:xfrm>
+                      <a:off x="0" y="0"/>
+                      <a:ext cx="5731510" cy="2433811"/>
+                    </a:xfrm>
+                    <a:prstGeom prst="rect">
+                      <a:avLst/>
+                    </a:prstGeom>
+                    <a:noFill/>
+                    <a:ln>
+                      <a:noFill/>
+                    </a:ln>
+                  </pic:spPr>
+                </pic:pic>
+              </a:graphicData>
+            </a:graphic>
+          </wp:inline>
+        </w:drawing>
+      </w:r>
+    </w:p>
+    <w:p>
+      <w:pPr>
+        <w:pStyle w:val="Default"/>
+        <w:rPr>
+          <w:sz w:val="22"/>
+          <w:szCs w:val="22"/>
+        </w:rPr>
+      </w:pPr>
+    </w:p>
+    <w:p>
+      <w:pPr>
+        <w:pStyle w:val="Default"/>
+        <w:rPr>
+          <w:sz w:val="22"/>
+          <w:szCs w:val="22"/>
+        </w:rPr>
+      </w:pPr>
+    </w:p>
+    <w:p>
+      <w:pPr>
+        <w:pStyle w:val="Default"/>
+        <w:rPr>
+          <w:sz w:val="22"/>
+          <w:szCs w:val="22"/>
+        </w:rPr>
+      </w:pPr>
+    </w:p>
+    <w:p>
+      <w:pPr>
+        <w:pStyle w:val="Default"/>
+        <w:rPr>
+          <w:sz w:val="22"/>
+          <w:szCs w:val="22"/>
+        </w:rPr>
+      </w:pPr>
+      <w:r>
+        <w:rPr>
+          <w:sz w:val="22"/>
+          <w:szCs w:val="22"/>
+        </w:rPr>
+        <w:t>S</w:t>
+      </w:r>
+      <w:r>
+        <w:rPr>
+          <w:sz w:val="22"/>
+          <w:szCs w:val="22"/>
+        </w:rPr>
+        <w:t>wagger</w:t>
+      </w:r>
+      <w:r>
+        <w:rPr>
+          <w:sz w:val="22"/>
+          <w:szCs w:val="22"/>
+        </w:rPr>
+        <w:t>:</w:t>
+      </w:r>
+      <w:bookmarkStart w:id="0" w:name="_GoBack"/>
+      <w:bookmarkEnd w:id="0"/>
+      <w:r>
+        <w:rPr>
+          <w:sz w:val="22"/>
+          <w:szCs w:val="22"/>
+        </w:rPr>
+        <w:t xml:space="preserve"> (</w:t>
+      </w:r>
+      <w:r>
+        <w:rPr>
+          <w:i/>
+          <w:iCs/>
+          <w:sz w:val="22"/>
+          <w:szCs w:val="22"/>
+        </w:rPr>
+        <w:t>ProjectURL</w:t>
+      </w:r>
+      <w:r>
+        <w:rPr>
+          <w:sz w:val="22"/>
+          <w:szCs w:val="22"/>
+        </w:rPr>
+        <w:t>/swagger/index.html</w:t>
+      </w:r>
+      <w:r>
+        <w:rPr>
+          <w:sz w:val="22"/>
+          <w:szCs w:val="22"/>
+        </w:rPr>
+        <w:t>)</w:t>
+      </w:r>
+    </w:p>
+    <w:p>
+      <w:pPr>
+        <w:pStyle w:val="Default"/>
+        <w:rPr>
+          <w:sz w:val="22"/>
+          <w:szCs w:val="22"/>
+        </w:rPr>
+      </w:pPr>
+      <w:r>
+        <w:rPr>
+          <w:noProof/>
+          <w:sz w:val="22"/>
+          <w:szCs w:val="22"/>
+        </w:rPr>
+        <w:drawing>
+          <wp:inline distT="0" distB="0" distL="0" distR="0">
+            <wp:extent cx="5731510" cy="2795902"/>
+            <wp:effectExtent l="0" t="0" r="2540" b="5080"/>
+            <wp:docPr id="9" name="Picture 9" descr="C:\Users\Xe\Desktop\New folder\2019-10-26_8-49-06.jpg"/>
+            <wp:cNvGraphicFramePr>
+              <a:graphicFrameLocks xmlns:a="http://schemas.openxmlformats.org/drawingml/2006/main" noChangeAspect="1"/>
+            </wp:cNvGraphicFramePr>
+            <a:graphic xmlns:a="http://schemas.openxmlformats.org/drawingml/2006/main">
+              <a:graphicData uri="http://schemas.openxmlformats.org/drawingml/2006/picture">
+                <pic:pic xmlns:pic="http://schemas.openxmlformats.org/drawingml/2006/picture">
+                  <pic:nvPicPr>
+                    <pic:cNvPr id="0" name="Picture 2" descr="C:\Users\Xe\Desktop\New folder\2019-10-26_8-49-06.jpg"/>
+                    <pic:cNvPicPr>
+                      <a:picLocks noChangeAspect="1" noChangeArrowheads="1"/>
+                    </pic:cNvPicPr>
+                  </pic:nvPicPr>
+                  <pic:blipFill>
+                    <a:blip r:embed="rId13" cstate="print">
+                      <a:extLst>
+                        <a:ext uri="{28A0092B-C50C-407E-A947-70E740481C1C}">
+                          <a14:useLocalDpi xmlns:a14="http://schemas.microsoft.com/office/drawing/2010/main" val="0"/>
+                        </a:ext>
+                      </a:extLst>
+                    </a:blip>
+                    <a:srcRect/>
+                    <a:stretch>
+                      <a:fillRect/>
+                    </a:stretch>
+                  </pic:blipFill>
+                  <pic:spPr bwMode="auto">
+                    <a:xfrm>
+                      <a:off x="0" y="0"/>
+                      <a:ext cx="5731510" cy="2795902"/>
+                    </a:xfrm>
+                    <a:prstGeom prst="rect">
+                      <a:avLst/>
+                    </a:prstGeom>
+                    <a:noFill/>
+                    <a:ln>
+                      <a:noFill/>
+                    </a:ln>
+                  </pic:spPr>
+                </pic:pic>
+              </a:graphicData>
+            </a:graphic>
+          </wp:inline>
+        </w:drawing>
+      </w:r>
     </w:p>
     <w:p>
       <w:pPr>

</xml_diff>